<commit_message>
movement now shows even when not on screen
</commit_message>
<xml_diff>
--- a/wdic_game_toDo.docx
+++ b/wdic_game_toDo.docx
@@ -46,33 +46,27 @@
         <w:rPr>
           <w:lang w:val="en-US"/>
         </w:rPr>
-        <w:t>Show if a unit is doing something</w:t>
-      </w:r>
-    </w:p>
-    <w:p>
-      <w:pPr>
-        <w:rPr>
-          <w:lang w:val="en-US"/>
-        </w:rPr>
-      </w:pPr>
-      <w:r>
-        <w:rPr>
-          <w:lang w:val="en-US"/>
-        </w:rPr>
-        <w:t>Skip unit if doing something</w:t>
-      </w:r>
-    </w:p>
-    <w:p>
-      <w:pPr>
-        <w:rPr>
-          <w:lang w:val="en-US"/>
-        </w:rPr>
-      </w:pPr>
-      <w:r>
-        <w:rPr>
-          <w:lang w:val="en-US"/>
-        </w:rPr>
-        <w:t>Show movement Tiles even when not on screen</w:t>
+        <w:t xml:space="preserve">Show if a unit is doing </w:t>
+      </w:r>
+      <w:proofErr w:type="spellStart"/>
+      <w:r>
+        <w:rPr>
+          <w:lang w:val="en-US"/>
+        </w:rPr>
+        <w:t>something</w:t>
+      </w:r>
+      <w:r>
+        <w:rPr>
+          <w:lang w:val="en-US"/>
+        </w:rPr>
+        <w:t>Fix</w:t>
+      </w:r>
+      <w:proofErr w:type="spellEnd"/>
+      <w:r>
+        <w:rPr>
+          <w:lang w:val="en-US"/>
+        </w:rPr>
+        <w:t xml:space="preserve"> scaling</w:t>
       </w:r>
     </w:p>
     <w:p>
@@ -328,6 +322,26 @@
         </w:rPr>
         <w:t>Fix building times when both players build</w:t>
       </w:r>
+    </w:p>
+    <w:p>
+      <w:pPr>
+        <w:rPr>
+          <w:lang w:val="en-US"/>
+        </w:rPr>
+      </w:pPr>
+      <w:r>
+        <w:rPr>
+          <w:lang w:val="en-US"/>
+        </w:rPr>
+        <w:t>Show movement Tiles even when not on screen</w:t>
+      </w:r>
+    </w:p>
+    <w:p>
+      <w:pPr>
+        <w:rPr>
+          <w:lang w:val="en-US"/>
+        </w:rPr>
+      </w:pPr>
     </w:p>
     <w:p>
       <w:pPr>

</xml_diff>